<commit_message>
Link website toegevoegd aan persoonlijk gesprek 2
</commit_message>
<xml_diff>
--- a/opdrachten/Opdracht persoonlijk gesprek 2.docx
+++ b/opdrachten/Opdracht persoonlijk gesprek 2.docx
@@ -125,19 +125,11 @@
         </w:rPr>
         <w:br/>
       </w:r>
-      <w:proofErr w:type="spellStart"/>
       <w:r>
         <w:rPr>
           <w:b/>
         </w:rPr>
-        <w:t>Naam</w:t>
-      </w:r>
-      <w:proofErr w:type="spellEnd"/>
-      <w:r>
-        <w:rPr>
-          <w:b/>
-        </w:rPr>
-        <w:t xml:space="preserve">: </w:t>
+        <w:t xml:space="preserve">Naam: </w:t>
       </w:r>
       <w:r>
         <w:rPr>
@@ -330,14 +322,7 @@
           <w:b/>
           <w:color w:val="000000"/>
         </w:rPr>
-        <w:t>pdf-</w:t>
-      </w:r>
-      <w:r>
-        <w:rPr>
-          <w:b/>
-          <w:color w:val="000000"/>
-        </w:rPr>
-        <w:t>document</w:t>
+        <w:t>pdf-document</w:t>
       </w:r>
       <w:r>
         <w:rPr>
@@ -503,6 +488,9 @@
         <w:br/>
       </w:r>
       <w:r>
+        <w:rPr>
+          <w:noProof/>
+        </w:rPr>
         <w:drawing>
           <wp:inline distT="0" distB="0" distL="0" distR="0" wp14:anchorId="52D0333F" wp14:editId="184AE9B5">
             <wp:extent cx="3421677" cy="2773920"/>
@@ -760,10 +748,7 @@
       </w:pPr>
       <w:proofErr w:type="spellStart"/>
       <w:r>
-        <w:t>Z</w:t>
-      </w:r>
-      <w:r>
-        <w:t>ijn</w:t>
+        <w:t>Zijn</w:t>
       </w:r>
       <w:proofErr w:type="spellEnd"/>
       <w:r>
@@ -1020,10 +1005,7 @@
         <w:ind w:left="731" w:right="1705"/>
       </w:pPr>
       <w:r>
-        <w:t>STUVO, …)</w:t>
-      </w:r>
-      <w:r>
-        <w:t xml:space="preserve"> Wat </w:t>
+        <w:t xml:space="preserve">STUVO, …) Wat </w:t>
       </w:r>
       <w:proofErr w:type="spellStart"/>
       <w:r>
@@ -1300,30 +1282,55 @@
     </w:p>
     <w:p>
       <w:pPr>
-        <w:spacing w:after="215" w:line="259" w:lineRule="auto"/>
-        <w:ind w:left="0" w:firstLine="0"/>
-        <w:rPr>
-          <w:b/>
-          <w:color w:val="000000"/>
-        </w:rPr>
+        <w:spacing w:after="221"/>
+        <w:ind w:left="-5"/>
       </w:pPr>
       <w:hyperlink r:id="rId9" w:history="1">
         <w:r>
           <w:rPr>
             <w:rStyle w:val="Hyperlink"/>
-            <w:b/>
           </w:rPr>
-          <w:t>https://thomasmore.instructure.com/eportfolios/2104?verifier=xsI0qWrcd0ESqmgr6AL98npWsY7x6jvGaNcGCgOg</w:t>
+          <w:t>https://r0751964.github.io/Portfolio/</w:t>
         </w:r>
       </w:hyperlink>
     </w:p>
+    <w:bookmarkStart w:id="0" w:name="_GoBack"/>
+    <w:p>
+      <w:pPr>
+        <w:spacing w:after="215" w:line="259" w:lineRule="auto"/>
+        <w:ind w:left="0" w:firstLine="0"/>
+        <w:rPr>
+          <w:color w:val="000000"/>
+        </w:rPr>
+      </w:pPr>
+      <w:r>
+        <w:fldChar w:fldCharType="begin"/>
+      </w:r>
+      <w:r>
+        <w:instrText xml:space="preserve"> HYPERLINK "https://thomasmore.instructure.com/eportfolios/2104?verifier=xsI0qWrcd0ESqmgr6AL98npWsY7x6jvGaNcGCgOg" </w:instrText>
+      </w:r>
+      <w:r>
+        <w:fldChar w:fldCharType="separate"/>
+      </w:r>
+      <w:r>
+        <w:rPr>
+          <w:rStyle w:val="Hyperlink"/>
+        </w:rPr>
+        <w:t>https://thomasmore.instructure.com/eportfolios/2104?verifier=xsI0qWrcd0ESqmgr6AL98npWsY7x6jvGaNcGCgOg</w:t>
+      </w:r>
+      <w:r>
+        <w:rPr>
+          <w:rStyle w:val="Hyperlink"/>
+        </w:rPr>
+        <w:fldChar w:fldCharType="end"/>
+      </w:r>
+    </w:p>
+    <w:bookmarkEnd w:id="0"/>
     <w:p>
       <w:pPr>
         <w:spacing w:after="185"/>
         <w:ind w:left="-5"/>
       </w:pPr>
-      <w:bookmarkStart w:id="0" w:name="_GoBack"/>
-      <w:bookmarkEnd w:id="0"/>
       <w:proofErr w:type="spellStart"/>
       <w:r>
         <w:t>Tijdens</w:t>
@@ -2694,6 +2701,21 @@
 </file>
 
 <file path=customXml/item1.xml><?xml version="1.0" encoding="utf-8"?>
+<p:properties xmlns:p="http://schemas.microsoft.com/office/2006/metadata/properties" xmlns:xsi="http://www.w3.org/2001/XMLSchema-instance" xmlns:pc="http://schemas.microsoft.com/office/infopath/2007/PartnerControls">
+  <documentManagement/>
+</p:properties>
+</file>
+
+<file path=customXml/item2.xml><?xml version="1.0" encoding="utf-8"?>
+<?mso-contentType ?>
+<FormTemplates xmlns="http://schemas.microsoft.com/sharepoint/v3/contenttype/forms">
+  <Display>DocumentLibraryForm</Display>
+  <Edit>DocumentLibraryForm</Edit>
+  <New>DocumentLibraryForm</New>
+</FormTemplates>
+</file>
+
+<file path=customXml/item3.xml><?xml version="1.0" encoding="utf-8"?>
 <ct:contentTypeSchema xmlns:ct="http://schemas.microsoft.com/office/2006/metadata/contentType" xmlns:ma="http://schemas.microsoft.com/office/2006/metadata/properties/metaAttributes" ct:_="" ma:_="" ma:contentTypeName="Document" ma:contentTypeID="0x010100735F1522866FC249A2E5FFE8F51ADA07" ma:contentTypeVersion="10" ma:contentTypeDescription="Een nieuw document maken." ma:contentTypeScope="" ma:versionID="3226873c3f1f5e445eab7f0631fd9e88">
   <xsd:schema xmlns:xsd="http://www.w3.org/2001/XMLSchema" xmlns:xs="http://www.w3.org/2001/XMLSchema" xmlns:p="http://schemas.microsoft.com/office/2006/metadata/properties" xmlns:ns3="cb0ea481-fd44-47d1-8093-b634bd01b2a8" xmlns:ns4="b9599cae-0182-4ce1-b8ac-09f5dbcbf5d7" targetNamespace="http://schemas.microsoft.com/office/2006/metadata/properties" ma:root="true" ma:fieldsID="9739dd09194f0e0b95afa13ca7af0eb3" ns3:_="" ns4:_="">
     <xsd:import namespace="cb0ea481-fd44-47d1-8093-b634bd01b2a8"/>
@@ -2896,22 +2918,32 @@
 </ct:contentTypeSchema>
 </file>
 
-<file path=customXml/item2.xml><?xml version="1.0" encoding="utf-8"?>
-<?mso-contentType ?>
-<FormTemplates xmlns="http://schemas.microsoft.com/sharepoint/v3/contenttype/forms">
-  <Display>DocumentLibraryForm</Display>
-  <Edit>DocumentLibraryForm</Edit>
-  <New>DocumentLibraryForm</New>
-</FormTemplates>
+<file path=customXml/itemProps1.xml><?xml version="1.0" encoding="utf-8"?>
+<ds:datastoreItem xmlns:ds="http://schemas.openxmlformats.org/officeDocument/2006/customXml" ds:itemID="{E25D7168-051E-473A-8963-AE1B251CA3EB}">
+  <ds:schemaRefs>
+    <ds:schemaRef ds:uri="http://purl.org/dc/dcmitype/"/>
+    <ds:schemaRef ds:uri="b9599cae-0182-4ce1-b8ac-09f5dbcbf5d7"/>
+    <ds:schemaRef ds:uri="http://www.w3.org/XML/1998/namespace"/>
+    <ds:schemaRef ds:uri="http://purl.org/dc/elements/1.1/"/>
+    <ds:schemaRef ds:uri="http://schemas.microsoft.com/office/2006/metadata/properties"/>
+    <ds:schemaRef ds:uri="http://schemas.microsoft.com/office/2006/documentManagement/types"/>
+    <ds:schemaRef ds:uri="http://purl.org/dc/terms/"/>
+    <ds:schemaRef ds:uri="http://schemas.microsoft.com/office/infopath/2007/PartnerControls"/>
+    <ds:schemaRef ds:uri="http://schemas.openxmlformats.org/package/2006/metadata/core-properties"/>
+    <ds:schemaRef ds:uri="cb0ea481-fd44-47d1-8093-b634bd01b2a8"/>
+  </ds:schemaRefs>
+</ds:datastoreItem>
 </file>
 
-<file path=customXml/item3.xml><?xml version="1.0" encoding="utf-8"?>
-<p:properties xmlns:p="http://schemas.microsoft.com/office/2006/metadata/properties" xmlns:xsi="http://www.w3.org/2001/XMLSchema-instance" xmlns:pc="http://schemas.microsoft.com/office/infopath/2007/PartnerControls">
-  <documentManagement/>
-</p:properties>
+<file path=customXml/itemProps2.xml><?xml version="1.0" encoding="utf-8"?>
+<ds:datastoreItem xmlns:ds="http://schemas.openxmlformats.org/officeDocument/2006/customXml" ds:itemID="{8950EB89-87E3-484C-8A7B-24AA1D5AD141}">
+  <ds:schemaRefs>
+    <ds:schemaRef ds:uri="http://schemas.microsoft.com/sharepoint/v3/contenttype/forms"/>
+  </ds:schemaRefs>
+</ds:datastoreItem>
 </file>
 
-<file path=customXml/itemProps1.xml><?xml version="1.0" encoding="utf-8"?>
+<file path=customXml/itemProps3.xml><?xml version="1.0" encoding="utf-8"?>
 <ds:datastoreItem xmlns:ds="http://schemas.openxmlformats.org/officeDocument/2006/customXml" ds:itemID="{2B9B09E9-65AD-4220-A6FD-5E3385DD4746}">
   <ds:schemaRefs>
     <ds:schemaRef ds:uri="http://schemas.microsoft.com/office/2006/metadata/contentType"/>
@@ -2928,29 +2960,4 @@
     <ds:schemaRef ds:uri="http://schemas.microsoft.com/internal/obd"/>
   </ds:schemaRefs>
 </ds:datastoreItem>
-</file>
-
-<file path=customXml/itemProps2.xml><?xml version="1.0" encoding="utf-8"?>
-<ds:datastoreItem xmlns:ds="http://schemas.openxmlformats.org/officeDocument/2006/customXml" ds:itemID="{8950EB89-87E3-484C-8A7B-24AA1D5AD141}">
-  <ds:schemaRefs>
-    <ds:schemaRef ds:uri="http://schemas.microsoft.com/sharepoint/v3/contenttype/forms"/>
-  </ds:schemaRefs>
-</ds:datastoreItem>
-</file>
-
-<file path=customXml/itemProps3.xml><?xml version="1.0" encoding="utf-8"?>
-<ds:datastoreItem xmlns:ds="http://schemas.openxmlformats.org/officeDocument/2006/customXml" ds:itemID="{E25D7168-051E-473A-8963-AE1B251CA3EB}">
-  <ds:schemaRefs>
-    <ds:schemaRef ds:uri="http://purl.org/dc/dcmitype/"/>
-    <ds:schemaRef ds:uri="b9599cae-0182-4ce1-b8ac-09f5dbcbf5d7"/>
-    <ds:schemaRef ds:uri="http://www.w3.org/XML/1998/namespace"/>
-    <ds:schemaRef ds:uri="http://purl.org/dc/elements/1.1/"/>
-    <ds:schemaRef ds:uri="http://schemas.microsoft.com/office/2006/metadata/properties"/>
-    <ds:schemaRef ds:uri="http://schemas.microsoft.com/office/2006/documentManagement/types"/>
-    <ds:schemaRef ds:uri="http://purl.org/dc/terms/"/>
-    <ds:schemaRef ds:uri="http://schemas.microsoft.com/office/infopath/2007/PartnerControls"/>
-    <ds:schemaRef ds:uri="http://schemas.openxmlformats.org/package/2006/metadata/core-properties"/>
-    <ds:schemaRef ds:uri="cb0ea481-fd44-47d1-8093-b634bd01b2a8"/>
-  </ds:schemaRefs>
-</ds:datastoreItem>
 </file>
</xml_diff>